<commit_message>
BAB 3 Dan BAB 4
</commit_message>
<xml_diff>
--- a/Bismillah Sempro/BAB I.docx
+++ b/Bismillah Sempro/BAB I.docx
@@ -144,7 +144,14 @@
         </w:rPr>
         <w:t xml:space="preserve"> </w:t>
       </w:r>
-      <w:proofErr w:type="spellStart"/>
+      <w:r>
+        <w:rPr>
+          <w:rFonts w:ascii="Times New Roman" w:hAnsi="Times New Roman" w:cs="Times New Roman"/>
+          <w:sz w:val="24"/>
+          <w:szCs w:val="24"/>
+        </w:rPr>
+        <w:t>(</w:t>
+      </w:r>
       <w:r>
         <w:rPr>
           <w:rFonts w:ascii="Times New Roman" w:hAnsi="Times New Roman" w:cs="Times New Roman"/>
@@ -153,14 +160,37 @@
         </w:rPr>
         <w:t>Soekanto</w:t>
       </w:r>
-      <w:proofErr w:type="spellEnd"/>
-      <w:r>
-        <w:rPr>
-          <w:rFonts w:ascii="Times New Roman" w:hAnsi="Times New Roman" w:cs="Times New Roman"/>
-          <w:sz w:val="24"/>
-          <w:szCs w:val="24"/>
-        </w:rPr>
-        <w:t xml:space="preserve"> pada 1982 </w:t>
+      <w:r>
+        <w:rPr>
+          <w:rFonts w:ascii="Times New Roman" w:hAnsi="Times New Roman" w:cs="Times New Roman"/>
+          <w:sz w:val="24"/>
+          <w:szCs w:val="24"/>
+        </w:rPr>
+        <w:t>,</w:t>
+      </w:r>
+      <w:r>
+        <w:rPr>
+          <w:rFonts w:ascii="Times New Roman" w:hAnsi="Times New Roman" w:cs="Times New Roman"/>
+          <w:sz w:val="24"/>
+          <w:szCs w:val="24"/>
+        </w:rPr>
+        <w:t>1982</w:t>
+      </w:r>
+      <w:r>
+        <w:rPr>
+          <w:rFonts w:ascii="Times New Roman" w:hAnsi="Times New Roman" w:cs="Times New Roman"/>
+          <w:sz w:val="24"/>
+          <w:szCs w:val="24"/>
+        </w:rPr>
+        <w:t>)</w:t>
+      </w:r>
+      <w:r>
+        <w:rPr>
+          <w:rFonts w:ascii="Times New Roman" w:hAnsi="Times New Roman" w:cs="Times New Roman"/>
+          <w:sz w:val="24"/>
+          <w:szCs w:val="24"/>
+        </w:rPr>
+        <w:t xml:space="preserve"> </w:t>
       </w:r>
       <w:proofErr w:type="spellStart"/>
       <w:r>
@@ -1548,7 +1578,6 @@
         <w:t xml:space="preserve"> </w:t>
       </w:r>
       <w:proofErr w:type="spellStart"/>
-      <w:proofErr w:type="gramStart"/>
       <w:r>
         <w:rPr>
           <w:rFonts w:ascii="Times New Roman" w:hAnsi="Times New Roman" w:cs="Times New Roman"/>
@@ -1566,14 +1595,6 @@
         </w:rPr>
         <w:t xml:space="preserve"> </w:t>
       </w:r>
-      <w:r>
-        <w:rPr>
-          <w:rFonts w:ascii="Times New Roman" w:hAnsi="Times New Roman" w:cs="Times New Roman"/>
-          <w:sz w:val="24"/>
-          <w:szCs w:val="24"/>
-        </w:rPr>
-        <w:t xml:space="preserve"> </w:t>
-      </w:r>
       <w:proofErr w:type="spellStart"/>
       <w:r>
         <w:rPr>
@@ -1584,7 +1605,6 @@
         <w:t>berupa</w:t>
       </w:r>
       <w:proofErr w:type="spellEnd"/>
-      <w:proofErr w:type="gramEnd"/>
       <w:r>
         <w:rPr>
           <w:rFonts w:ascii="Times New Roman" w:hAnsi="Times New Roman" w:cs="Times New Roman"/>
@@ -2889,7 +2909,6 @@
         <w:t xml:space="preserve"> data </w:t>
       </w:r>
       <w:proofErr w:type="spellStart"/>
-      <w:proofErr w:type="gramStart"/>
       <w:r>
         <w:rPr>
           <w:rFonts w:ascii="Times New Roman" w:hAnsi="Times New Roman" w:cs="Times New Roman"/>
@@ -2905,16 +2924,15 @@
           <w:sz w:val="24"/>
           <w:szCs w:val="24"/>
         </w:rPr>
-        <w:t xml:space="preserve">  miskin</w:t>
-      </w:r>
-      <w:proofErr w:type="gramEnd"/>
-      <w:r>
-        <w:rPr>
-          <w:rFonts w:ascii="Times New Roman" w:hAnsi="Times New Roman" w:cs="Times New Roman"/>
-          <w:sz w:val="24"/>
-          <w:szCs w:val="24"/>
-        </w:rPr>
-        <w:t xml:space="preserve"> sangat </w:t>
+        <w:t xml:space="preserve"> </w:t>
+      </w:r>
+      <w:r>
+        <w:rPr>
+          <w:rFonts w:ascii="Times New Roman" w:hAnsi="Times New Roman" w:cs="Times New Roman"/>
+          <w:sz w:val="24"/>
+          <w:szCs w:val="24"/>
+        </w:rPr>
+        <w:t xml:space="preserve">miskin sangat </w:t>
       </w:r>
       <w:proofErr w:type="spellStart"/>
       <w:r>
@@ -4150,34 +4168,86 @@
           <w:sz w:val="24"/>
           <w:szCs w:val="24"/>
         </w:rPr>
-        <w:t xml:space="preserve"> </w:t>
-      </w:r>
-      <w:proofErr w:type="spellStart"/>
-      <w:r>
-        <w:rPr>
-          <w:rFonts w:ascii="Times New Roman" w:hAnsi="Times New Roman" w:cs="Times New Roman"/>
-          <w:sz w:val="24"/>
-          <w:szCs w:val="24"/>
-        </w:rPr>
-        <w:t>nantiya</w:t>
-      </w:r>
-      <w:proofErr w:type="spellEnd"/>
-      <w:r>
-        <w:rPr>
-          <w:rFonts w:ascii="Times New Roman" w:hAnsi="Times New Roman" w:cs="Times New Roman"/>
-          <w:sz w:val="24"/>
-          <w:szCs w:val="24"/>
-        </w:rPr>
-        <w:t xml:space="preserve"> </w:t>
-      </w:r>
-      <w:proofErr w:type="spellStart"/>
-      <w:r>
-        <w:rPr>
-          <w:rFonts w:ascii="Times New Roman" w:hAnsi="Times New Roman" w:cs="Times New Roman"/>
-          <w:sz w:val="24"/>
-          <w:szCs w:val="24"/>
-        </w:rPr>
-        <w:t>digunaka</w:t>
+        <w:t xml:space="preserve">, </w:t>
+      </w:r>
+      <w:proofErr w:type="spellStart"/>
+      <w:r>
+        <w:rPr>
+          <w:rFonts w:ascii="Times New Roman" w:hAnsi="Times New Roman" w:cs="Times New Roman"/>
+          <w:sz w:val="24"/>
+          <w:szCs w:val="24"/>
+        </w:rPr>
+        <w:t>nanti</w:t>
+      </w:r>
+      <w:r>
+        <w:rPr>
+          <w:rFonts w:ascii="Times New Roman" w:hAnsi="Times New Roman" w:cs="Times New Roman"/>
+          <w:sz w:val="24"/>
+          <w:szCs w:val="24"/>
+        </w:rPr>
+        <w:t>n</w:t>
+      </w:r>
+      <w:r>
+        <w:rPr>
+          <w:rFonts w:ascii="Times New Roman" w:hAnsi="Times New Roman" w:cs="Times New Roman"/>
+          <w:sz w:val="24"/>
+          <w:szCs w:val="24"/>
+        </w:rPr>
+        <w:t>ya</w:t>
+      </w:r>
+      <w:proofErr w:type="spellEnd"/>
+      <w:r>
+        <w:rPr>
+          <w:rFonts w:ascii="Times New Roman" w:hAnsi="Times New Roman" w:cs="Times New Roman"/>
+          <w:sz w:val="24"/>
+          <w:szCs w:val="24"/>
+        </w:rPr>
+        <w:t xml:space="preserve"> </w:t>
+      </w:r>
+      <w:proofErr w:type="spellStart"/>
+      <w:r>
+        <w:rPr>
+          <w:rFonts w:ascii="Times New Roman" w:hAnsi="Times New Roman" w:cs="Times New Roman"/>
+          <w:sz w:val="24"/>
+          <w:szCs w:val="24"/>
+        </w:rPr>
+        <w:t>Aplikasi</w:t>
+      </w:r>
+      <w:proofErr w:type="spellEnd"/>
+      <w:r>
+        <w:rPr>
+          <w:rFonts w:ascii="Times New Roman" w:hAnsi="Times New Roman" w:cs="Times New Roman"/>
+          <w:sz w:val="24"/>
+          <w:szCs w:val="24"/>
+        </w:rPr>
+        <w:t xml:space="preserve"> </w:t>
+      </w:r>
+      <w:proofErr w:type="spellStart"/>
+      <w:r>
+        <w:rPr>
+          <w:rFonts w:ascii="Times New Roman" w:hAnsi="Times New Roman" w:cs="Times New Roman"/>
+          <w:sz w:val="24"/>
+          <w:szCs w:val="24"/>
+        </w:rPr>
+        <w:t>ini</w:t>
+      </w:r>
+      <w:proofErr w:type="spellEnd"/>
+      <w:r>
+        <w:rPr>
+          <w:rFonts w:ascii="Times New Roman" w:hAnsi="Times New Roman" w:cs="Times New Roman"/>
+          <w:sz w:val="24"/>
+          <w:szCs w:val="24"/>
+        </w:rPr>
+        <w:t xml:space="preserve"> </w:t>
+      </w:r>
+      <w:proofErr w:type="spellStart"/>
+      <w:r>
+        <w:rPr>
+          <w:rFonts w:ascii="Times New Roman" w:hAnsi="Times New Roman" w:cs="Times New Roman"/>
+          <w:sz w:val="24"/>
+          <w:szCs w:val="24"/>
+        </w:rPr>
+        <w:t>digunakan</w:t>
       </w:r>
       <w:proofErr w:type="spellEnd"/>
       <w:r>
@@ -4339,7 +4409,15 @@
           <w:sz w:val="24"/>
           <w:szCs w:val="24"/>
         </w:rPr>
-        <w:t>dalan</w:t>
+        <w:t>dala</w:t>
+      </w:r>
+      <w:r>
+        <w:rPr>
+          <w:rFonts w:ascii="Times New Roman" w:hAnsi="Times New Roman" w:cs="Times New Roman"/>
+          <w:sz w:val="24"/>
+          <w:szCs w:val="24"/>
+        </w:rPr>
+        <w:t>m</w:t>
       </w:r>
       <w:proofErr w:type="spellEnd"/>
       <w:r>
@@ -4629,7 +4707,6 @@
         <w:t xml:space="preserve"> </w:t>
       </w:r>
       <w:proofErr w:type="spellStart"/>
-      <w:proofErr w:type="gramStart"/>
       <w:r>
         <w:rPr>
           <w:rFonts w:ascii="Times New Roman" w:hAnsi="Times New Roman" w:cs="Times New Roman"/>
@@ -4647,14 +4724,6 @@
         </w:rPr>
         <w:t xml:space="preserve"> </w:t>
       </w:r>
-      <w:r>
-        <w:rPr>
-          <w:rFonts w:ascii="Times New Roman" w:hAnsi="Times New Roman" w:cs="Times New Roman"/>
-          <w:sz w:val="24"/>
-          <w:szCs w:val="24"/>
-        </w:rPr>
-        <w:t xml:space="preserve"> </w:t>
-      </w:r>
       <w:proofErr w:type="spellStart"/>
       <w:r>
         <w:rPr>
@@ -4665,7 +4734,6 @@
         <w:t>tersebut</w:t>
       </w:r>
       <w:proofErr w:type="spellEnd"/>
-      <w:proofErr w:type="gramEnd"/>
       <w:r>
         <w:rPr>
           <w:rFonts w:ascii="Times New Roman" w:hAnsi="Times New Roman" w:cs="Times New Roman"/>
@@ -4722,6 +4790,8 @@
       <w:r>
         <w:rPr>
           <w:rFonts w:ascii="Times New Roman" w:hAnsi="Times New Roman" w:cs="Times New Roman"/>
+          <w:i/>
+          <w:iCs/>
           <w:sz w:val="24"/>
           <w:szCs w:val="24"/>
         </w:rPr>
@@ -4740,6 +4810,8 @@
       <w:r>
         <w:rPr>
           <w:rFonts w:ascii="Times New Roman" w:hAnsi="Times New Roman" w:cs="Times New Roman"/>
+          <w:i/>
+          <w:iCs/>
           <w:sz w:val="24"/>
           <w:szCs w:val="24"/>
         </w:rPr>
@@ -4793,7 +4865,9 @@
     </w:p>
     <w:p>
       <w:pPr>
+        <w:pStyle w:val="ListParagraph"/>
         <w:spacing w:line="360" w:lineRule="auto"/>
+        <w:ind w:left="0" w:firstLine="567"/>
         <w:jc w:val="both"/>
         <w:rPr>
           <w:rFonts w:ascii="Times New Roman" w:hAnsi="Times New Roman" w:cs="Times New Roman"/>
@@ -6095,7 +6169,9 @@
     </w:p>
     <w:p>
       <w:pPr>
+        <w:pStyle w:val="ListParagraph"/>
         <w:spacing w:line="360" w:lineRule="auto"/>
+        <w:ind w:left="993"/>
         <w:jc w:val="both"/>
         <w:rPr>
           <w:rFonts w:ascii="Times New Roman" w:hAnsi="Times New Roman" w:cs="Times New Roman"/>
@@ -6182,7 +6258,23 @@
           <w:sz w:val="24"/>
           <w:szCs w:val="24"/>
         </w:rPr>
-        <w:t>menhindari</w:t>
+        <w:t>men</w:t>
+      </w:r>
+      <w:r>
+        <w:rPr>
+          <w:rFonts w:ascii="Times New Roman" w:hAnsi="Times New Roman" w:cs="Times New Roman"/>
+          <w:sz w:val="24"/>
+          <w:szCs w:val="24"/>
+        </w:rPr>
+        <w:t>g</w:t>
+      </w:r>
+      <w:r>
+        <w:rPr>
+          <w:rFonts w:ascii="Times New Roman" w:hAnsi="Times New Roman" w:cs="Times New Roman"/>
+          <w:sz w:val="24"/>
+          <w:szCs w:val="24"/>
+        </w:rPr>
+        <w:t>hindari</w:t>
       </w:r>
       <w:proofErr w:type="spellEnd"/>
       <w:r>
@@ -6386,7 +6478,7 @@
           <w:sz w:val="24"/>
           <w:szCs w:val="24"/>
         </w:rPr>
-        <w:t>menentukan</w:t>
+        <w:t>penentu</w:t>
       </w:r>
       <w:proofErr w:type="spellEnd"/>
       <w:r>
@@ -6930,32 +7022,22 @@
         </w:rPr>
         <w:t xml:space="preserve"> </w:t>
       </w:r>
-      <w:proofErr w:type="spellStart"/>
-      <w:r>
-        <w:rPr>
-          <w:rFonts w:ascii="Times New Roman" w:hAnsi="Times New Roman" w:cs="Times New Roman"/>
-          <w:sz w:val="24"/>
-          <w:szCs w:val="24"/>
-        </w:rPr>
-        <w:t>untuk</w:t>
-      </w:r>
-      <w:proofErr w:type="spellEnd"/>
-      <w:r>
-        <w:rPr>
-          <w:rFonts w:ascii="Times New Roman" w:hAnsi="Times New Roman" w:cs="Times New Roman"/>
-          <w:sz w:val="24"/>
-          <w:szCs w:val="24"/>
-        </w:rPr>
-        <w:t xml:space="preserve"> </w:t>
-      </w:r>
-      <w:proofErr w:type="spellStart"/>
-      <w:r>
-        <w:rPr>
-          <w:rFonts w:ascii="Times New Roman" w:hAnsi="Times New Roman" w:cs="Times New Roman"/>
-          <w:sz w:val="24"/>
-          <w:szCs w:val="24"/>
-        </w:rPr>
-        <w:t>penerima</w:t>
+      <w:r>
+        <w:rPr>
+          <w:rFonts w:ascii="Times New Roman" w:hAnsi="Times New Roman" w:cs="Times New Roman"/>
+          <w:sz w:val="24"/>
+          <w:szCs w:val="24"/>
+        </w:rPr>
+        <w:t xml:space="preserve">yang </w:t>
+      </w:r>
+      <w:proofErr w:type="spellStart"/>
+      <w:r>
+        <w:rPr>
+          <w:rFonts w:ascii="Times New Roman" w:hAnsi="Times New Roman" w:cs="Times New Roman"/>
+          <w:sz w:val="24"/>
+          <w:szCs w:val="24"/>
+        </w:rPr>
+        <w:t>menerima</w:t>
       </w:r>
       <w:proofErr w:type="spellEnd"/>
       <w:r>
@@ -7036,44 +7118,548 @@
           <w:sz w:val="24"/>
           <w:szCs w:val="24"/>
         </w:rPr>
+        <w:t>Kriteria</w:t>
+      </w:r>
+      <w:proofErr w:type="spellEnd"/>
+      <w:r>
+        <w:rPr>
+          <w:rFonts w:ascii="Times New Roman" w:hAnsi="Times New Roman" w:cs="Times New Roman"/>
+          <w:sz w:val="24"/>
+          <w:szCs w:val="24"/>
+        </w:rPr>
+        <w:t xml:space="preserve"> yang </w:t>
+      </w:r>
+      <w:proofErr w:type="spellStart"/>
+      <w:r>
+        <w:rPr>
+          <w:rFonts w:ascii="Times New Roman" w:hAnsi="Times New Roman" w:cs="Times New Roman"/>
+          <w:sz w:val="24"/>
+          <w:szCs w:val="24"/>
+        </w:rPr>
+        <w:t>akan</w:t>
+      </w:r>
+      <w:proofErr w:type="spellEnd"/>
+      <w:r>
+        <w:rPr>
+          <w:rFonts w:ascii="Times New Roman" w:hAnsi="Times New Roman" w:cs="Times New Roman"/>
+          <w:sz w:val="24"/>
+          <w:szCs w:val="24"/>
+        </w:rPr>
+        <w:t xml:space="preserve"> </w:t>
+      </w:r>
+      <w:proofErr w:type="spellStart"/>
+      <w:r>
+        <w:rPr>
+          <w:rFonts w:ascii="Times New Roman" w:hAnsi="Times New Roman" w:cs="Times New Roman"/>
+          <w:sz w:val="24"/>
+          <w:szCs w:val="24"/>
+        </w:rPr>
+        <w:t>digunakan</w:t>
+      </w:r>
+      <w:proofErr w:type="spellEnd"/>
+      <w:r>
+        <w:rPr>
+          <w:rFonts w:ascii="Times New Roman" w:hAnsi="Times New Roman" w:cs="Times New Roman"/>
+          <w:sz w:val="24"/>
+          <w:szCs w:val="24"/>
+        </w:rPr>
+        <w:t xml:space="preserve"> </w:t>
+      </w:r>
+      <w:proofErr w:type="spellStart"/>
+      <w:r>
+        <w:rPr>
+          <w:rFonts w:ascii="Times New Roman" w:hAnsi="Times New Roman" w:cs="Times New Roman"/>
+          <w:sz w:val="24"/>
+          <w:szCs w:val="24"/>
+        </w:rPr>
+        <w:t>dalam</w:t>
+      </w:r>
+      <w:proofErr w:type="spellEnd"/>
+      <w:r>
+        <w:rPr>
+          <w:rFonts w:ascii="Times New Roman" w:hAnsi="Times New Roman" w:cs="Times New Roman"/>
+          <w:sz w:val="24"/>
+          <w:szCs w:val="24"/>
+        </w:rPr>
+        <w:t xml:space="preserve"> </w:t>
+      </w:r>
+      <w:proofErr w:type="spellStart"/>
+      <w:r>
+        <w:rPr>
+          <w:rFonts w:ascii="Times New Roman" w:hAnsi="Times New Roman" w:cs="Times New Roman"/>
+          <w:sz w:val="24"/>
+          <w:szCs w:val="24"/>
+        </w:rPr>
+        <w:t>metode</w:t>
+      </w:r>
+      <w:proofErr w:type="spellEnd"/>
+      <w:r>
+        <w:rPr>
+          <w:rFonts w:ascii="Times New Roman" w:hAnsi="Times New Roman" w:cs="Times New Roman"/>
+          <w:sz w:val="24"/>
+          <w:szCs w:val="24"/>
+        </w:rPr>
+        <w:t xml:space="preserve"> C4.5 </w:t>
+      </w:r>
+      <w:proofErr w:type="spellStart"/>
+      <w:r>
+        <w:rPr>
+          <w:rFonts w:ascii="Times New Roman" w:hAnsi="Times New Roman" w:cs="Times New Roman"/>
+          <w:sz w:val="24"/>
+          <w:szCs w:val="24"/>
+        </w:rPr>
+        <w:t>ialah</w:t>
+      </w:r>
+      <w:proofErr w:type="spellEnd"/>
+      <w:r>
+        <w:rPr>
+          <w:rFonts w:ascii="Times New Roman" w:hAnsi="Times New Roman" w:cs="Times New Roman"/>
+          <w:sz w:val="24"/>
+          <w:szCs w:val="24"/>
+        </w:rPr>
+        <w:t xml:space="preserve"> </w:t>
+      </w:r>
+      <w:proofErr w:type="spellStart"/>
+      <w:r>
+        <w:rPr>
+          <w:rFonts w:ascii="Times New Roman" w:hAnsi="Times New Roman" w:cs="Times New Roman"/>
+          <w:sz w:val="24"/>
+          <w:szCs w:val="24"/>
+        </w:rPr>
+        <w:t>sumber</w:t>
+      </w:r>
+      <w:proofErr w:type="spellEnd"/>
+      <w:r>
+        <w:rPr>
+          <w:rFonts w:ascii="Times New Roman" w:hAnsi="Times New Roman" w:cs="Times New Roman"/>
+          <w:sz w:val="24"/>
+          <w:szCs w:val="24"/>
+        </w:rPr>
+        <w:t xml:space="preserve"> air </w:t>
+      </w:r>
+      <w:proofErr w:type="spellStart"/>
+      <w:r>
+        <w:rPr>
+          <w:rFonts w:ascii="Times New Roman" w:hAnsi="Times New Roman" w:cs="Times New Roman"/>
+          <w:sz w:val="24"/>
+          <w:szCs w:val="24"/>
+        </w:rPr>
+        <w:t>minum</w:t>
+      </w:r>
+      <w:proofErr w:type="spellEnd"/>
+      <w:r>
+        <w:rPr>
+          <w:rFonts w:ascii="Times New Roman" w:hAnsi="Times New Roman" w:cs="Times New Roman"/>
+          <w:sz w:val="24"/>
+          <w:szCs w:val="24"/>
+        </w:rPr>
+        <w:t xml:space="preserve">, </w:t>
+      </w:r>
+      <w:proofErr w:type="spellStart"/>
+      <w:r>
+        <w:rPr>
+          <w:rFonts w:ascii="Times New Roman" w:hAnsi="Times New Roman" w:cs="Times New Roman"/>
+          <w:sz w:val="24"/>
+          <w:szCs w:val="24"/>
+        </w:rPr>
+        <w:t>ukuran</w:t>
+      </w:r>
+      <w:proofErr w:type="spellEnd"/>
+      <w:r>
+        <w:rPr>
+          <w:rFonts w:ascii="Times New Roman" w:hAnsi="Times New Roman" w:cs="Times New Roman"/>
+          <w:sz w:val="24"/>
+          <w:szCs w:val="24"/>
+        </w:rPr>
+        <w:t xml:space="preserve"> </w:t>
+      </w:r>
+      <w:proofErr w:type="spellStart"/>
+      <w:proofErr w:type="gramStart"/>
+      <w:r>
+        <w:rPr>
+          <w:rFonts w:ascii="Times New Roman" w:hAnsi="Times New Roman" w:cs="Times New Roman"/>
+          <w:sz w:val="24"/>
+          <w:szCs w:val="24"/>
+        </w:rPr>
+        <w:t>rumah</w:t>
+      </w:r>
+      <w:proofErr w:type="spellEnd"/>
+      <w:r>
+        <w:rPr>
+          <w:rFonts w:ascii="Times New Roman" w:hAnsi="Times New Roman" w:cs="Times New Roman"/>
+          <w:sz w:val="24"/>
+          <w:szCs w:val="24"/>
+        </w:rPr>
+        <w:t xml:space="preserve"> ,</w:t>
+      </w:r>
+      <w:proofErr w:type="gramEnd"/>
+      <w:r>
+        <w:rPr>
+          <w:rFonts w:ascii="Times New Roman" w:hAnsi="Times New Roman" w:cs="Times New Roman"/>
+          <w:sz w:val="24"/>
+          <w:szCs w:val="24"/>
+        </w:rPr>
+        <w:t xml:space="preserve"> </w:t>
+      </w:r>
+      <w:proofErr w:type="spellStart"/>
+      <w:r>
+        <w:rPr>
+          <w:rFonts w:ascii="Times New Roman" w:hAnsi="Times New Roman" w:cs="Times New Roman"/>
+          <w:sz w:val="24"/>
+          <w:szCs w:val="24"/>
+        </w:rPr>
+        <w:t>lansia</w:t>
+      </w:r>
+      <w:proofErr w:type="spellEnd"/>
+      <w:r>
+        <w:rPr>
+          <w:rFonts w:ascii="Times New Roman" w:hAnsi="Times New Roman" w:cs="Times New Roman"/>
+          <w:sz w:val="24"/>
+          <w:szCs w:val="24"/>
+        </w:rPr>
+        <w:t xml:space="preserve"> , Ibu </w:t>
+      </w:r>
+      <w:proofErr w:type="spellStart"/>
+      <w:r>
+        <w:rPr>
+          <w:rFonts w:ascii="Times New Roman" w:hAnsi="Times New Roman" w:cs="Times New Roman"/>
+          <w:sz w:val="24"/>
+          <w:szCs w:val="24"/>
+        </w:rPr>
+        <w:t>Hamil</w:t>
+      </w:r>
+      <w:proofErr w:type="spellEnd"/>
+      <w:r>
+        <w:rPr>
+          <w:rFonts w:ascii="Times New Roman" w:hAnsi="Times New Roman" w:cs="Times New Roman"/>
+          <w:sz w:val="24"/>
+          <w:szCs w:val="24"/>
+        </w:rPr>
+        <w:t xml:space="preserve">, Anak </w:t>
+      </w:r>
+      <w:proofErr w:type="spellStart"/>
+      <w:r>
+        <w:rPr>
+          <w:rFonts w:ascii="Times New Roman" w:hAnsi="Times New Roman" w:cs="Times New Roman"/>
+          <w:sz w:val="24"/>
+          <w:szCs w:val="24"/>
+        </w:rPr>
+        <w:t>Sekolah</w:t>
+      </w:r>
+      <w:proofErr w:type="spellEnd"/>
+      <w:r>
+        <w:rPr>
+          <w:rFonts w:ascii="Times New Roman" w:hAnsi="Times New Roman" w:cs="Times New Roman"/>
+          <w:sz w:val="24"/>
+          <w:szCs w:val="24"/>
+        </w:rPr>
+        <w:t xml:space="preserve">, </w:t>
+      </w:r>
+      <w:proofErr w:type="spellStart"/>
+      <w:r>
+        <w:rPr>
+          <w:rFonts w:ascii="Times New Roman" w:hAnsi="Times New Roman" w:cs="Times New Roman"/>
+          <w:sz w:val="24"/>
+          <w:szCs w:val="24"/>
+        </w:rPr>
+        <w:t>Jenis</w:t>
+      </w:r>
+      <w:proofErr w:type="spellEnd"/>
+      <w:r>
+        <w:rPr>
+          <w:rFonts w:ascii="Times New Roman" w:hAnsi="Times New Roman" w:cs="Times New Roman"/>
+          <w:sz w:val="24"/>
+          <w:szCs w:val="24"/>
+        </w:rPr>
+        <w:t xml:space="preserve"> </w:t>
+      </w:r>
+      <w:proofErr w:type="spellStart"/>
+      <w:r>
+        <w:rPr>
+          <w:rFonts w:ascii="Times New Roman" w:hAnsi="Times New Roman" w:cs="Times New Roman"/>
+          <w:sz w:val="24"/>
+          <w:szCs w:val="24"/>
+        </w:rPr>
+        <w:t>Lantai</w:t>
+      </w:r>
+      <w:proofErr w:type="spellEnd"/>
+      <w:r>
+        <w:rPr>
+          <w:rFonts w:ascii="Times New Roman" w:hAnsi="Times New Roman" w:cs="Times New Roman"/>
+          <w:sz w:val="24"/>
+          <w:szCs w:val="24"/>
+        </w:rPr>
+        <w:t xml:space="preserve">, Luas </w:t>
+      </w:r>
+      <w:proofErr w:type="spellStart"/>
+      <w:r>
+        <w:rPr>
+          <w:rFonts w:ascii="Times New Roman" w:hAnsi="Times New Roman" w:cs="Times New Roman"/>
+          <w:sz w:val="24"/>
+          <w:szCs w:val="24"/>
+        </w:rPr>
+        <w:t>Lantai</w:t>
+      </w:r>
+      <w:proofErr w:type="spellEnd"/>
+      <w:r>
+        <w:rPr>
+          <w:rFonts w:ascii="Times New Roman" w:hAnsi="Times New Roman" w:cs="Times New Roman"/>
+          <w:sz w:val="24"/>
+          <w:szCs w:val="24"/>
+        </w:rPr>
+        <w:t xml:space="preserve">, </w:t>
+      </w:r>
+      <w:proofErr w:type="spellStart"/>
+      <w:r>
+        <w:rPr>
+          <w:rFonts w:ascii="Times New Roman" w:hAnsi="Times New Roman" w:cs="Times New Roman"/>
+          <w:sz w:val="24"/>
+          <w:szCs w:val="24"/>
+        </w:rPr>
+        <w:t>jenis</w:t>
+      </w:r>
+      <w:proofErr w:type="spellEnd"/>
+      <w:r>
+        <w:rPr>
+          <w:rFonts w:ascii="Times New Roman" w:hAnsi="Times New Roman" w:cs="Times New Roman"/>
+          <w:sz w:val="24"/>
+          <w:szCs w:val="24"/>
+        </w:rPr>
+        <w:t xml:space="preserve"> </w:t>
+      </w:r>
+      <w:proofErr w:type="spellStart"/>
+      <w:r>
+        <w:rPr>
+          <w:rFonts w:ascii="Times New Roman" w:hAnsi="Times New Roman" w:cs="Times New Roman"/>
+          <w:sz w:val="24"/>
+          <w:szCs w:val="24"/>
+        </w:rPr>
+        <w:t>dinding</w:t>
+      </w:r>
+      <w:proofErr w:type="spellEnd"/>
+      <w:r>
+        <w:rPr>
+          <w:rFonts w:ascii="Times New Roman" w:hAnsi="Times New Roman" w:cs="Times New Roman"/>
+          <w:sz w:val="24"/>
+          <w:szCs w:val="24"/>
+        </w:rPr>
+        <w:t xml:space="preserve">, </w:t>
+      </w:r>
+      <w:proofErr w:type="spellStart"/>
+      <w:r>
+        <w:rPr>
+          <w:rFonts w:ascii="Times New Roman" w:hAnsi="Times New Roman" w:cs="Times New Roman"/>
+          <w:sz w:val="24"/>
+          <w:szCs w:val="24"/>
+        </w:rPr>
+        <w:t>jenis</w:t>
+      </w:r>
+      <w:proofErr w:type="spellEnd"/>
+      <w:r>
+        <w:rPr>
+          <w:rFonts w:ascii="Times New Roman" w:hAnsi="Times New Roman" w:cs="Times New Roman"/>
+          <w:sz w:val="24"/>
+          <w:szCs w:val="24"/>
+        </w:rPr>
+        <w:t xml:space="preserve"> Atap</w:t>
+      </w:r>
+      <w:r>
+        <w:rPr>
+          <w:rFonts w:ascii="Times New Roman" w:hAnsi="Times New Roman" w:cs="Times New Roman"/>
+          <w:sz w:val="24"/>
+          <w:szCs w:val="24"/>
+        </w:rPr>
+        <w:t xml:space="preserve">. Dari </w:t>
+      </w:r>
+      <w:proofErr w:type="spellStart"/>
+      <w:r>
+        <w:rPr>
+          <w:rFonts w:ascii="Times New Roman" w:hAnsi="Times New Roman" w:cs="Times New Roman"/>
+          <w:sz w:val="24"/>
+          <w:szCs w:val="24"/>
+        </w:rPr>
+        <w:t>sekian</w:t>
+      </w:r>
+      <w:proofErr w:type="spellEnd"/>
+      <w:r>
+        <w:rPr>
+          <w:rFonts w:ascii="Times New Roman" w:hAnsi="Times New Roman" w:cs="Times New Roman"/>
+          <w:sz w:val="24"/>
+          <w:szCs w:val="24"/>
+        </w:rPr>
+        <w:t xml:space="preserve"> </w:t>
+      </w:r>
+      <w:proofErr w:type="spellStart"/>
+      <w:r>
+        <w:rPr>
+          <w:rFonts w:ascii="Times New Roman" w:hAnsi="Times New Roman" w:cs="Times New Roman"/>
+          <w:sz w:val="24"/>
+          <w:szCs w:val="24"/>
+        </w:rPr>
+        <w:t>kriteria</w:t>
+      </w:r>
+      <w:proofErr w:type="spellEnd"/>
+      <w:r>
+        <w:rPr>
+          <w:rFonts w:ascii="Times New Roman" w:hAnsi="Times New Roman" w:cs="Times New Roman"/>
+          <w:sz w:val="24"/>
+          <w:szCs w:val="24"/>
+        </w:rPr>
+        <w:t xml:space="preserve"> </w:t>
+      </w:r>
+      <w:proofErr w:type="spellStart"/>
+      <w:r>
+        <w:rPr>
+          <w:rFonts w:ascii="Times New Roman" w:hAnsi="Times New Roman" w:cs="Times New Roman"/>
+          <w:sz w:val="24"/>
+          <w:szCs w:val="24"/>
+        </w:rPr>
+        <w:t>tersebut</w:t>
+      </w:r>
+      <w:proofErr w:type="spellEnd"/>
+      <w:r>
+        <w:rPr>
+          <w:rFonts w:ascii="Times New Roman" w:hAnsi="Times New Roman" w:cs="Times New Roman"/>
+          <w:sz w:val="24"/>
+          <w:szCs w:val="24"/>
+        </w:rPr>
+        <w:t xml:space="preserve">, </w:t>
+      </w:r>
+      <w:proofErr w:type="spellStart"/>
+      <w:r>
+        <w:rPr>
+          <w:rFonts w:ascii="Times New Roman" w:hAnsi="Times New Roman" w:cs="Times New Roman"/>
+          <w:sz w:val="24"/>
+          <w:szCs w:val="24"/>
+        </w:rPr>
+        <w:t>kriteria</w:t>
+      </w:r>
+      <w:proofErr w:type="spellEnd"/>
+      <w:r>
+        <w:rPr>
+          <w:rFonts w:ascii="Times New Roman" w:hAnsi="Times New Roman" w:cs="Times New Roman"/>
+          <w:sz w:val="24"/>
+          <w:szCs w:val="24"/>
+        </w:rPr>
+        <w:t xml:space="preserve"> </w:t>
+      </w:r>
+      <w:proofErr w:type="spellStart"/>
+      <w:r>
+        <w:rPr>
+          <w:rFonts w:ascii="Times New Roman" w:hAnsi="Times New Roman" w:cs="Times New Roman"/>
+          <w:sz w:val="24"/>
+          <w:szCs w:val="24"/>
+        </w:rPr>
+        <w:t>tersebut</w:t>
+      </w:r>
+      <w:proofErr w:type="spellEnd"/>
+      <w:r>
+        <w:rPr>
+          <w:rFonts w:ascii="Times New Roman" w:hAnsi="Times New Roman" w:cs="Times New Roman"/>
+          <w:sz w:val="24"/>
+          <w:szCs w:val="24"/>
+        </w:rPr>
+        <w:t xml:space="preserve"> </w:t>
+      </w:r>
+      <w:proofErr w:type="spellStart"/>
+      <w:r>
+        <w:rPr>
+          <w:rFonts w:ascii="Times New Roman" w:hAnsi="Times New Roman" w:cs="Times New Roman"/>
+          <w:sz w:val="24"/>
+          <w:szCs w:val="24"/>
+        </w:rPr>
+        <w:t>telah</w:t>
+      </w:r>
+      <w:proofErr w:type="spellEnd"/>
+      <w:r>
+        <w:rPr>
+          <w:rFonts w:ascii="Times New Roman" w:hAnsi="Times New Roman" w:cs="Times New Roman"/>
+          <w:sz w:val="24"/>
+          <w:szCs w:val="24"/>
+        </w:rPr>
+        <w:t xml:space="preserve"> </w:t>
+      </w:r>
+      <w:proofErr w:type="spellStart"/>
+      <w:r>
+        <w:rPr>
+          <w:rFonts w:ascii="Times New Roman" w:hAnsi="Times New Roman" w:cs="Times New Roman"/>
+          <w:sz w:val="24"/>
+          <w:szCs w:val="24"/>
+        </w:rPr>
         <w:lastRenderedPageBreak/>
-        <w:t>Kriteria</w:t>
-      </w:r>
-      <w:proofErr w:type="spellEnd"/>
-      <w:r>
-        <w:rPr>
-          <w:rFonts w:ascii="Times New Roman" w:hAnsi="Times New Roman" w:cs="Times New Roman"/>
-          <w:sz w:val="24"/>
-          <w:szCs w:val="24"/>
-        </w:rPr>
-        <w:t xml:space="preserve"> yang </w:t>
-      </w:r>
-      <w:proofErr w:type="spellStart"/>
-      <w:r>
-        <w:rPr>
-          <w:rFonts w:ascii="Times New Roman" w:hAnsi="Times New Roman" w:cs="Times New Roman"/>
-          <w:sz w:val="24"/>
-          <w:szCs w:val="24"/>
-        </w:rPr>
-        <w:t>akan</w:t>
-      </w:r>
-      <w:proofErr w:type="spellEnd"/>
-      <w:r>
-        <w:rPr>
-          <w:rFonts w:ascii="Times New Roman" w:hAnsi="Times New Roman" w:cs="Times New Roman"/>
-          <w:sz w:val="24"/>
-          <w:szCs w:val="24"/>
-        </w:rPr>
-        <w:t xml:space="preserve"> </w:t>
-      </w:r>
-      <w:proofErr w:type="spellStart"/>
-      <w:r>
-        <w:rPr>
-          <w:rFonts w:ascii="Times New Roman" w:hAnsi="Times New Roman" w:cs="Times New Roman"/>
-          <w:sz w:val="24"/>
-          <w:szCs w:val="24"/>
-        </w:rPr>
-        <w:t>digunakan</w:t>
+        <w:t>dilakukan</w:t>
+      </w:r>
+      <w:proofErr w:type="spellEnd"/>
+      <w:r>
+        <w:rPr>
+          <w:rFonts w:ascii="Times New Roman" w:hAnsi="Times New Roman" w:cs="Times New Roman"/>
+          <w:sz w:val="24"/>
+          <w:szCs w:val="24"/>
+        </w:rPr>
+        <w:t xml:space="preserve"> </w:t>
+      </w:r>
+      <w:proofErr w:type="spellStart"/>
+      <w:r>
+        <w:rPr>
+          <w:rFonts w:ascii="Times New Roman" w:hAnsi="Times New Roman" w:cs="Times New Roman"/>
+          <w:sz w:val="24"/>
+          <w:szCs w:val="24"/>
+        </w:rPr>
+        <w:t>pembobotan</w:t>
+      </w:r>
+      <w:proofErr w:type="spellEnd"/>
+      <w:r>
+        <w:rPr>
+          <w:rFonts w:ascii="Times New Roman" w:hAnsi="Times New Roman" w:cs="Times New Roman"/>
+          <w:sz w:val="24"/>
+          <w:szCs w:val="24"/>
+        </w:rPr>
+        <w:t xml:space="preserve"> </w:t>
+      </w:r>
+      <w:proofErr w:type="spellStart"/>
+      <w:r>
+        <w:rPr>
+          <w:rFonts w:ascii="Times New Roman" w:hAnsi="Times New Roman" w:cs="Times New Roman"/>
+          <w:sz w:val="24"/>
+          <w:szCs w:val="24"/>
+        </w:rPr>
+        <w:t>dengan</w:t>
+      </w:r>
+      <w:proofErr w:type="spellEnd"/>
+      <w:r>
+        <w:rPr>
+          <w:rFonts w:ascii="Times New Roman" w:hAnsi="Times New Roman" w:cs="Times New Roman"/>
+          <w:sz w:val="24"/>
+          <w:szCs w:val="24"/>
+        </w:rPr>
+        <w:t xml:space="preserve"> </w:t>
+      </w:r>
+      <w:proofErr w:type="spellStart"/>
+      <w:r>
+        <w:rPr>
+          <w:rFonts w:ascii="Times New Roman" w:hAnsi="Times New Roman" w:cs="Times New Roman"/>
+          <w:sz w:val="24"/>
+          <w:szCs w:val="24"/>
+        </w:rPr>
+        <w:t>menggunakan</w:t>
+      </w:r>
+      <w:proofErr w:type="spellEnd"/>
+      <w:r>
+        <w:rPr>
+          <w:rFonts w:ascii="Times New Roman" w:hAnsi="Times New Roman" w:cs="Times New Roman"/>
+          <w:sz w:val="24"/>
+          <w:szCs w:val="24"/>
+        </w:rPr>
+        <w:t xml:space="preserve"> </w:t>
+      </w:r>
+      <w:proofErr w:type="spellStart"/>
+      <w:r>
+        <w:rPr>
+          <w:rFonts w:ascii="Times New Roman" w:hAnsi="Times New Roman" w:cs="Times New Roman"/>
+          <w:sz w:val="24"/>
+          <w:szCs w:val="24"/>
+        </w:rPr>
+        <w:t>rumus</w:t>
       </w:r>
       <w:proofErr w:type="spellEnd"/>
       <w:r>
@@ -7103,96 +7689,6 @@
         <w:t xml:space="preserve"> </w:t>
       </w:r>
       <w:proofErr w:type="spellStart"/>
-      <w:r>
-        <w:rPr>
-          <w:rFonts w:ascii="Times New Roman" w:hAnsi="Times New Roman" w:cs="Times New Roman"/>
-          <w:sz w:val="24"/>
-          <w:szCs w:val="24"/>
-        </w:rPr>
-        <w:t>metode</w:t>
-      </w:r>
-      <w:proofErr w:type="spellEnd"/>
-      <w:r>
-        <w:rPr>
-          <w:rFonts w:ascii="Times New Roman" w:hAnsi="Times New Roman" w:cs="Times New Roman"/>
-          <w:sz w:val="24"/>
-          <w:szCs w:val="24"/>
-        </w:rPr>
-        <w:t xml:space="preserve"> C4.5 </w:t>
-      </w:r>
-      <w:proofErr w:type="spellStart"/>
-      <w:r>
-        <w:rPr>
-          <w:rFonts w:ascii="Times New Roman" w:hAnsi="Times New Roman" w:cs="Times New Roman"/>
-          <w:sz w:val="24"/>
-          <w:szCs w:val="24"/>
-        </w:rPr>
-        <w:t>ialah</w:t>
-      </w:r>
-      <w:proofErr w:type="spellEnd"/>
-      <w:r>
-        <w:rPr>
-          <w:rFonts w:ascii="Times New Roman" w:hAnsi="Times New Roman" w:cs="Times New Roman"/>
-          <w:sz w:val="24"/>
-          <w:szCs w:val="24"/>
-        </w:rPr>
-        <w:t xml:space="preserve"> </w:t>
-      </w:r>
-      <w:proofErr w:type="spellStart"/>
-      <w:r>
-        <w:rPr>
-          <w:rFonts w:ascii="Times New Roman" w:hAnsi="Times New Roman" w:cs="Times New Roman"/>
-          <w:sz w:val="24"/>
-          <w:szCs w:val="24"/>
-        </w:rPr>
-        <w:t>sumber</w:t>
-      </w:r>
-      <w:proofErr w:type="spellEnd"/>
-      <w:r>
-        <w:rPr>
-          <w:rFonts w:ascii="Times New Roman" w:hAnsi="Times New Roman" w:cs="Times New Roman"/>
-          <w:sz w:val="24"/>
-          <w:szCs w:val="24"/>
-        </w:rPr>
-        <w:t xml:space="preserve"> air </w:t>
-      </w:r>
-      <w:proofErr w:type="spellStart"/>
-      <w:r>
-        <w:rPr>
-          <w:rFonts w:ascii="Times New Roman" w:hAnsi="Times New Roman" w:cs="Times New Roman"/>
-          <w:sz w:val="24"/>
-          <w:szCs w:val="24"/>
-        </w:rPr>
-        <w:t>minum</w:t>
-      </w:r>
-      <w:proofErr w:type="spellEnd"/>
-      <w:r>
-        <w:rPr>
-          <w:rFonts w:ascii="Times New Roman" w:hAnsi="Times New Roman" w:cs="Times New Roman"/>
-          <w:sz w:val="24"/>
-          <w:szCs w:val="24"/>
-        </w:rPr>
-        <w:t xml:space="preserve">, </w:t>
-      </w:r>
-      <w:proofErr w:type="spellStart"/>
-      <w:r>
-        <w:rPr>
-          <w:rFonts w:ascii="Times New Roman" w:hAnsi="Times New Roman" w:cs="Times New Roman"/>
-          <w:sz w:val="24"/>
-          <w:szCs w:val="24"/>
-        </w:rPr>
-        <w:t>ukuran</w:t>
-      </w:r>
-      <w:proofErr w:type="spellEnd"/>
-      <w:r>
-        <w:rPr>
-          <w:rFonts w:ascii="Times New Roman" w:hAnsi="Times New Roman" w:cs="Times New Roman"/>
-          <w:sz w:val="24"/>
-          <w:szCs w:val="24"/>
-        </w:rPr>
-        <w:t xml:space="preserve"> </w:t>
-      </w:r>
-      <w:proofErr w:type="spellStart"/>
       <w:proofErr w:type="gramStart"/>
       <w:r>
         <w:rPr>
@@ -7200,17 +7696,27 @@
           <w:sz w:val="24"/>
           <w:szCs w:val="24"/>
         </w:rPr>
-        <w:t>rumah</w:t>
-      </w:r>
-      <w:proofErr w:type="spellEnd"/>
-      <w:r>
-        <w:rPr>
-          <w:rFonts w:ascii="Times New Roman" w:hAnsi="Times New Roman" w:cs="Times New Roman"/>
-          <w:sz w:val="24"/>
-          <w:szCs w:val="24"/>
-        </w:rPr>
-        <w:t xml:space="preserve"> ,</w:t>
-      </w:r>
+        <w:t>menentukan</w:t>
+      </w:r>
+      <w:proofErr w:type="spellEnd"/>
+      <w:r>
+        <w:rPr>
+          <w:rFonts w:ascii="Times New Roman" w:hAnsi="Times New Roman" w:cs="Times New Roman"/>
+          <w:sz w:val="24"/>
+          <w:szCs w:val="24"/>
+        </w:rPr>
+        <w:t xml:space="preserve">  </w:t>
+      </w:r>
+      <w:proofErr w:type="spellStart"/>
+      <w:r>
+        <w:rPr>
+          <w:rFonts w:ascii="Times New Roman" w:hAnsi="Times New Roman" w:cs="Times New Roman"/>
+          <w:sz w:val="24"/>
+          <w:szCs w:val="24"/>
+        </w:rPr>
+        <w:t>kelayakan</w:t>
+      </w:r>
+      <w:proofErr w:type="spellEnd"/>
       <w:proofErr w:type="gramEnd"/>
       <w:r>
         <w:rPr>
@@ -7227,160 +7733,16 @@
           <w:sz w:val="24"/>
           <w:szCs w:val="24"/>
         </w:rPr>
-        <w:t>lansia</w:t>
-      </w:r>
-      <w:proofErr w:type="spellEnd"/>
-      <w:r>
-        <w:rPr>
-          <w:rFonts w:ascii="Times New Roman" w:hAnsi="Times New Roman" w:cs="Times New Roman"/>
-          <w:sz w:val="24"/>
-          <w:szCs w:val="24"/>
-        </w:rPr>
-        <w:t xml:space="preserve"> , Ibu </w:t>
-      </w:r>
-      <w:proofErr w:type="spellStart"/>
-      <w:r>
-        <w:rPr>
-          <w:rFonts w:ascii="Times New Roman" w:hAnsi="Times New Roman" w:cs="Times New Roman"/>
-          <w:sz w:val="24"/>
-          <w:szCs w:val="24"/>
-        </w:rPr>
-        <w:t>Hamil</w:t>
-      </w:r>
-      <w:proofErr w:type="spellEnd"/>
-      <w:r>
-        <w:rPr>
-          <w:rFonts w:ascii="Times New Roman" w:hAnsi="Times New Roman" w:cs="Times New Roman"/>
-          <w:sz w:val="24"/>
-          <w:szCs w:val="24"/>
-        </w:rPr>
-        <w:t xml:space="preserve">, Anak </w:t>
-      </w:r>
-      <w:proofErr w:type="spellStart"/>
-      <w:r>
-        <w:rPr>
-          <w:rFonts w:ascii="Times New Roman" w:hAnsi="Times New Roman" w:cs="Times New Roman"/>
-          <w:sz w:val="24"/>
-          <w:szCs w:val="24"/>
-        </w:rPr>
-        <w:t>Sekolah</w:t>
-      </w:r>
-      <w:proofErr w:type="spellEnd"/>
-      <w:r>
-        <w:rPr>
-          <w:rFonts w:ascii="Times New Roman" w:hAnsi="Times New Roman" w:cs="Times New Roman"/>
-          <w:sz w:val="24"/>
-          <w:szCs w:val="24"/>
-        </w:rPr>
-        <w:t xml:space="preserve">, </w:t>
-      </w:r>
-      <w:proofErr w:type="spellStart"/>
-      <w:r>
-        <w:rPr>
-          <w:rFonts w:ascii="Times New Roman" w:hAnsi="Times New Roman" w:cs="Times New Roman"/>
-          <w:sz w:val="24"/>
-          <w:szCs w:val="24"/>
-        </w:rPr>
-        <w:t>Jenis</w:t>
-      </w:r>
-      <w:proofErr w:type="spellEnd"/>
-      <w:r>
-        <w:rPr>
-          <w:rFonts w:ascii="Times New Roman" w:hAnsi="Times New Roman" w:cs="Times New Roman"/>
-          <w:sz w:val="24"/>
-          <w:szCs w:val="24"/>
-        </w:rPr>
-        <w:t xml:space="preserve"> </w:t>
-      </w:r>
-      <w:proofErr w:type="spellStart"/>
-      <w:r>
-        <w:rPr>
-          <w:rFonts w:ascii="Times New Roman" w:hAnsi="Times New Roman" w:cs="Times New Roman"/>
-          <w:sz w:val="24"/>
-          <w:szCs w:val="24"/>
-        </w:rPr>
-        <w:t>Lantai</w:t>
-      </w:r>
-      <w:proofErr w:type="spellEnd"/>
-      <w:r>
-        <w:rPr>
-          <w:rFonts w:ascii="Times New Roman" w:hAnsi="Times New Roman" w:cs="Times New Roman"/>
-          <w:sz w:val="24"/>
-          <w:szCs w:val="24"/>
-        </w:rPr>
-        <w:t xml:space="preserve">, Luas </w:t>
-      </w:r>
-      <w:proofErr w:type="spellStart"/>
-      <w:r>
-        <w:rPr>
-          <w:rFonts w:ascii="Times New Roman" w:hAnsi="Times New Roman" w:cs="Times New Roman"/>
-          <w:sz w:val="24"/>
-          <w:szCs w:val="24"/>
-        </w:rPr>
-        <w:t>Lantai</w:t>
-      </w:r>
-      <w:proofErr w:type="spellEnd"/>
-      <w:r>
-        <w:rPr>
-          <w:rFonts w:ascii="Times New Roman" w:hAnsi="Times New Roman" w:cs="Times New Roman"/>
-          <w:sz w:val="24"/>
-          <w:szCs w:val="24"/>
-        </w:rPr>
-        <w:t xml:space="preserve">, </w:t>
-      </w:r>
-      <w:proofErr w:type="spellStart"/>
-      <w:r>
-        <w:rPr>
-          <w:rFonts w:ascii="Times New Roman" w:hAnsi="Times New Roman" w:cs="Times New Roman"/>
-          <w:sz w:val="24"/>
-          <w:szCs w:val="24"/>
-        </w:rPr>
-        <w:t>jenis</w:t>
-      </w:r>
-      <w:proofErr w:type="spellEnd"/>
-      <w:r>
-        <w:rPr>
-          <w:rFonts w:ascii="Times New Roman" w:hAnsi="Times New Roman" w:cs="Times New Roman"/>
-          <w:sz w:val="24"/>
-          <w:szCs w:val="24"/>
-        </w:rPr>
-        <w:t xml:space="preserve"> </w:t>
-      </w:r>
-      <w:proofErr w:type="spellStart"/>
-      <w:r>
-        <w:rPr>
-          <w:rFonts w:ascii="Times New Roman" w:hAnsi="Times New Roman" w:cs="Times New Roman"/>
-          <w:sz w:val="24"/>
-          <w:szCs w:val="24"/>
-        </w:rPr>
-        <w:t>dinding</w:t>
-      </w:r>
-      <w:proofErr w:type="spellEnd"/>
-      <w:r>
-        <w:rPr>
-          <w:rFonts w:ascii="Times New Roman" w:hAnsi="Times New Roman" w:cs="Times New Roman"/>
-          <w:sz w:val="24"/>
-          <w:szCs w:val="24"/>
-        </w:rPr>
-        <w:t xml:space="preserve">, </w:t>
-      </w:r>
-      <w:proofErr w:type="spellStart"/>
-      <w:r>
-        <w:rPr>
-          <w:rFonts w:ascii="Times New Roman" w:hAnsi="Times New Roman" w:cs="Times New Roman"/>
-          <w:sz w:val="24"/>
-          <w:szCs w:val="24"/>
-        </w:rPr>
-        <w:t>jenis</w:t>
-      </w:r>
-      <w:proofErr w:type="spellEnd"/>
-      <w:r>
-        <w:rPr>
-          <w:rFonts w:ascii="Times New Roman" w:hAnsi="Times New Roman" w:cs="Times New Roman"/>
-          <w:sz w:val="24"/>
-          <w:szCs w:val="24"/>
-        </w:rPr>
-        <w:t xml:space="preserve"> Atap</w:t>
+        <w:t>Penerima</w:t>
+      </w:r>
+      <w:proofErr w:type="spellEnd"/>
+      <w:r>
+        <w:rPr>
+          <w:rFonts w:ascii="Times New Roman" w:hAnsi="Times New Roman" w:cs="Times New Roman"/>
+          <w:sz w:val="24"/>
+          <w:szCs w:val="24"/>
+        </w:rPr>
+        <w:t xml:space="preserve"> PKH.</w:t>
       </w:r>
     </w:p>
     <w:p>
@@ -7586,7 +7948,61 @@
           <w:sz w:val="24"/>
           <w:szCs w:val="24"/>
         </w:rPr>
-        <w:t>baik</w:t>
+        <w:t>layak</w:t>
+      </w:r>
+      <w:proofErr w:type="spellEnd"/>
+      <w:r>
+        <w:rPr>
+          <w:rFonts w:ascii="Times New Roman" w:hAnsi="Times New Roman" w:cs="Times New Roman"/>
+          <w:sz w:val="24"/>
+          <w:szCs w:val="24"/>
+        </w:rPr>
+        <w:t xml:space="preserve"> </w:t>
+      </w:r>
+      <w:proofErr w:type="spellStart"/>
+      <w:r>
+        <w:rPr>
+          <w:rFonts w:ascii="Times New Roman" w:hAnsi="Times New Roman" w:cs="Times New Roman"/>
+          <w:sz w:val="24"/>
+          <w:szCs w:val="24"/>
+        </w:rPr>
+        <w:t>dalam</w:t>
+      </w:r>
+      <w:proofErr w:type="spellEnd"/>
+      <w:r>
+        <w:rPr>
+          <w:rFonts w:ascii="Times New Roman" w:hAnsi="Times New Roman" w:cs="Times New Roman"/>
+          <w:sz w:val="24"/>
+          <w:szCs w:val="24"/>
+        </w:rPr>
+        <w:t xml:space="preserve"> </w:t>
+      </w:r>
+      <w:proofErr w:type="spellStart"/>
+      <w:r>
+        <w:rPr>
+          <w:rFonts w:ascii="Times New Roman" w:hAnsi="Times New Roman" w:cs="Times New Roman"/>
+          <w:sz w:val="24"/>
+          <w:szCs w:val="24"/>
+        </w:rPr>
+        <w:t>menentukan</w:t>
+      </w:r>
+      <w:proofErr w:type="spellEnd"/>
+      <w:r>
+        <w:rPr>
+          <w:rFonts w:ascii="Times New Roman" w:hAnsi="Times New Roman" w:cs="Times New Roman"/>
+          <w:sz w:val="24"/>
+          <w:szCs w:val="24"/>
+        </w:rPr>
+        <w:t xml:space="preserve"> </w:t>
+      </w:r>
+      <w:proofErr w:type="spellStart"/>
+      <w:r>
+        <w:rPr>
+          <w:rFonts w:ascii="Times New Roman" w:hAnsi="Times New Roman" w:cs="Times New Roman"/>
+          <w:sz w:val="24"/>
+          <w:szCs w:val="24"/>
+        </w:rPr>
+        <w:t>penerima</w:t>
       </w:r>
       <w:proofErr w:type="spellEnd"/>
       <w:r>
@@ -7632,6 +8048,14 @@
           <w:szCs w:val="24"/>
         </w:rPr>
         <w:t xml:space="preserve"> C4.5 dan K – Means</w:t>
+      </w:r>
+      <w:r>
+        <w:rPr>
+          <w:rFonts w:ascii="Times New Roman" w:hAnsi="Times New Roman" w:cs="Times New Roman"/>
+          <w:sz w:val="24"/>
+          <w:szCs w:val="24"/>
+        </w:rPr>
+        <w:t>.</w:t>
       </w:r>
     </w:p>
     <w:p>
@@ -7692,7 +8116,25 @@
           <w:sz w:val="24"/>
           <w:szCs w:val="24"/>
         </w:rPr>
-        <w:t xml:space="preserve"> framework </w:t>
+        <w:t xml:space="preserve"> </w:t>
+      </w:r>
+      <w:r>
+        <w:rPr>
+          <w:rFonts w:ascii="Times New Roman" w:hAnsi="Times New Roman" w:cs="Times New Roman"/>
+          <w:i/>
+          <w:iCs/>
+          <w:sz w:val="24"/>
+          <w:szCs w:val="24"/>
+        </w:rPr>
+        <w:t>framework</w:t>
+      </w:r>
+      <w:r>
+        <w:rPr>
+          <w:rFonts w:ascii="Times New Roman" w:hAnsi="Times New Roman" w:cs="Times New Roman"/>
+          <w:sz w:val="24"/>
+          <w:szCs w:val="24"/>
+        </w:rPr>
+        <w:t xml:space="preserve"> </w:t>
       </w:r>
       <w:proofErr w:type="spellStart"/>
       <w:r>
@@ -7723,7 +8165,9 @@
     </w:p>
     <w:p>
       <w:pPr>
+        <w:pStyle w:val="ListParagraph"/>
         <w:spacing w:line="360" w:lineRule="auto"/>
+        <w:ind w:left="993"/>
         <w:jc w:val="both"/>
         <w:rPr>
           <w:rFonts w:ascii="Times New Roman" w:hAnsi="Times New Roman" w:cs="Times New Roman"/>
@@ -7996,6 +8440,14 @@
         </w:rPr>
         <w:t>penelitia</w:t>
       </w:r>
+      <w:r>
+        <w:rPr>
+          <w:rFonts w:ascii="Times New Roman" w:hAnsi="Times New Roman" w:cs="Times New Roman"/>
+          <w:sz w:val="24"/>
+          <w:szCs w:val="24"/>
+        </w:rPr>
+        <w:t>n</w:t>
+      </w:r>
       <w:proofErr w:type="spellEnd"/>
       <w:r>
         <w:rPr>
@@ -8728,7 +9180,23 @@
           <w:sz w:val="24"/>
           <w:szCs w:val="24"/>
         </w:rPr>
-        <w:t>teknogi</w:t>
+        <w:t>tekno</w:t>
+      </w:r>
+      <w:r>
+        <w:rPr>
+          <w:rFonts w:ascii="Times New Roman" w:hAnsi="Times New Roman" w:cs="Times New Roman"/>
+          <w:sz w:val="24"/>
+          <w:szCs w:val="24"/>
+        </w:rPr>
+        <w:t>lo</w:t>
+      </w:r>
+      <w:r>
+        <w:rPr>
+          <w:rFonts w:ascii="Times New Roman" w:hAnsi="Times New Roman" w:cs="Times New Roman"/>
+          <w:sz w:val="24"/>
+          <w:szCs w:val="24"/>
+        </w:rPr>
+        <w:t>gi</w:t>
       </w:r>
       <w:proofErr w:type="spellEnd"/>
       <w:r>
@@ -8786,7 +9254,9 @@
     </w:p>
     <w:p>
       <w:pPr>
+        <w:pStyle w:val="ListParagraph"/>
         <w:spacing w:line="360" w:lineRule="auto"/>
+        <w:ind w:left="927"/>
         <w:jc w:val="both"/>
         <w:rPr>
           <w:rFonts w:ascii="Times New Roman" w:hAnsi="Times New Roman" w:cs="Times New Roman"/>
@@ -8822,7 +9292,7 @@
           <w:sz w:val="24"/>
           <w:szCs w:val="24"/>
         </w:rPr>
-        <w:t>Manfaaat</w:t>
+        <w:t>Manfaat</w:t>
       </w:r>
       <w:proofErr w:type="spellEnd"/>
       <w:r>
@@ -9571,6 +10041,459 @@
           <w:szCs w:val="24"/>
         </w:rPr>
         <w:t xml:space="preserve">. </w:t>
+      </w:r>
+    </w:p>
+    <w:p>
+      <w:pPr>
+        <w:pStyle w:val="ListParagraph"/>
+        <w:spacing w:line="360" w:lineRule="auto"/>
+        <w:ind w:left="0" w:firstLine="567"/>
+        <w:jc w:val="both"/>
+        <w:rPr>
+          <w:rFonts w:ascii="Times New Roman" w:hAnsi="Times New Roman" w:cs="Times New Roman"/>
+          <w:sz w:val="24"/>
+          <w:szCs w:val="24"/>
+        </w:rPr>
+      </w:pPr>
+      <w:proofErr w:type="spellStart"/>
+      <w:r>
+        <w:rPr>
+          <w:rFonts w:ascii="Times New Roman" w:hAnsi="Times New Roman" w:cs="Times New Roman"/>
+          <w:sz w:val="24"/>
+          <w:szCs w:val="24"/>
+        </w:rPr>
+        <w:t>Selain</w:t>
+      </w:r>
+      <w:proofErr w:type="spellEnd"/>
+      <w:r>
+        <w:rPr>
+          <w:rFonts w:ascii="Times New Roman" w:hAnsi="Times New Roman" w:cs="Times New Roman"/>
+          <w:sz w:val="24"/>
+          <w:szCs w:val="24"/>
+        </w:rPr>
+        <w:t xml:space="preserve"> </w:t>
+      </w:r>
+      <w:proofErr w:type="spellStart"/>
+      <w:r>
+        <w:rPr>
+          <w:rFonts w:ascii="Times New Roman" w:hAnsi="Times New Roman" w:cs="Times New Roman"/>
+          <w:sz w:val="24"/>
+          <w:szCs w:val="24"/>
+        </w:rPr>
+        <w:t>itu</w:t>
+      </w:r>
+      <w:proofErr w:type="spellEnd"/>
+      <w:r>
+        <w:rPr>
+          <w:rFonts w:ascii="Times New Roman" w:hAnsi="Times New Roman" w:cs="Times New Roman"/>
+          <w:sz w:val="24"/>
+          <w:szCs w:val="24"/>
+        </w:rPr>
+        <w:t xml:space="preserve"> </w:t>
+      </w:r>
+      <w:proofErr w:type="spellStart"/>
+      <w:r>
+        <w:rPr>
+          <w:rFonts w:ascii="Times New Roman" w:hAnsi="Times New Roman" w:cs="Times New Roman"/>
+          <w:sz w:val="24"/>
+          <w:szCs w:val="24"/>
+        </w:rPr>
+        <w:t>untuk</w:t>
+      </w:r>
+      <w:proofErr w:type="spellEnd"/>
+      <w:r>
+        <w:rPr>
+          <w:rFonts w:ascii="Times New Roman" w:hAnsi="Times New Roman" w:cs="Times New Roman"/>
+          <w:sz w:val="24"/>
+          <w:szCs w:val="24"/>
+        </w:rPr>
+        <w:t xml:space="preserve"> </w:t>
+      </w:r>
+      <w:proofErr w:type="spellStart"/>
+      <w:r>
+        <w:rPr>
+          <w:rFonts w:ascii="Times New Roman" w:hAnsi="Times New Roman" w:cs="Times New Roman"/>
+          <w:sz w:val="24"/>
+          <w:szCs w:val="24"/>
+        </w:rPr>
+        <w:t>mahasiswa</w:t>
+      </w:r>
+      <w:proofErr w:type="spellEnd"/>
+      <w:r>
+        <w:rPr>
+          <w:rFonts w:ascii="Times New Roman" w:hAnsi="Times New Roman" w:cs="Times New Roman"/>
+          <w:sz w:val="24"/>
+          <w:szCs w:val="24"/>
+        </w:rPr>
+        <w:t xml:space="preserve">, </w:t>
+      </w:r>
+      <w:proofErr w:type="spellStart"/>
+      <w:r>
+        <w:rPr>
+          <w:rFonts w:ascii="Times New Roman" w:hAnsi="Times New Roman" w:cs="Times New Roman"/>
+          <w:sz w:val="24"/>
+          <w:szCs w:val="24"/>
+        </w:rPr>
+        <w:t>mengaplikasikan</w:t>
+      </w:r>
+      <w:proofErr w:type="spellEnd"/>
+      <w:r>
+        <w:rPr>
+          <w:rFonts w:ascii="Times New Roman" w:hAnsi="Times New Roman" w:cs="Times New Roman"/>
+          <w:sz w:val="24"/>
+          <w:szCs w:val="24"/>
+        </w:rPr>
+        <w:t xml:space="preserve"> </w:t>
+      </w:r>
+      <w:proofErr w:type="spellStart"/>
+      <w:r>
+        <w:rPr>
+          <w:rFonts w:ascii="Times New Roman" w:hAnsi="Times New Roman" w:cs="Times New Roman"/>
+          <w:sz w:val="24"/>
+          <w:szCs w:val="24"/>
+        </w:rPr>
+        <w:t>ilmu</w:t>
+      </w:r>
+      <w:proofErr w:type="spellEnd"/>
+      <w:r>
+        <w:rPr>
+          <w:rFonts w:ascii="Times New Roman" w:hAnsi="Times New Roman" w:cs="Times New Roman"/>
+          <w:sz w:val="24"/>
+          <w:szCs w:val="24"/>
+        </w:rPr>
+        <w:t xml:space="preserve"> </w:t>
+      </w:r>
+      <w:proofErr w:type="spellStart"/>
+      <w:r>
+        <w:rPr>
+          <w:rFonts w:ascii="Times New Roman" w:hAnsi="Times New Roman" w:cs="Times New Roman"/>
+          <w:sz w:val="24"/>
+          <w:szCs w:val="24"/>
+        </w:rPr>
+        <w:t>pengetahuan</w:t>
+      </w:r>
+      <w:proofErr w:type="spellEnd"/>
+      <w:r>
+        <w:rPr>
+          <w:rFonts w:ascii="Times New Roman" w:hAnsi="Times New Roman" w:cs="Times New Roman"/>
+          <w:sz w:val="24"/>
+          <w:szCs w:val="24"/>
+        </w:rPr>
+        <w:t xml:space="preserve"> yang </w:t>
+      </w:r>
+      <w:proofErr w:type="spellStart"/>
+      <w:r>
+        <w:rPr>
+          <w:rFonts w:ascii="Times New Roman" w:hAnsi="Times New Roman" w:cs="Times New Roman"/>
+          <w:sz w:val="24"/>
+          <w:szCs w:val="24"/>
+        </w:rPr>
+        <w:t>telah</w:t>
+      </w:r>
+      <w:proofErr w:type="spellEnd"/>
+      <w:r>
+        <w:rPr>
+          <w:rFonts w:ascii="Times New Roman" w:hAnsi="Times New Roman" w:cs="Times New Roman"/>
+          <w:sz w:val="24"/>
+          <w:szCs w:val="24"/>
+        </w:rPr>
+        <w:t xml:space="preserve"> di </w:t>
+      </w:r>
+      <w:proofErr w:type="spellStart"/>
+      <w:r>
+        <w:rPr>
+          <w:rFonts w:ascii="Times New Roman" w:hAnsi="Times New Roman" w:cs="Times New Roman"/>
+          <w:sz w:val="24"/>
+          <w:szCs w:val="24"/>
+        </w:rPr>
+        <w:t>pelajari</w:t>
+      </w:r>
+      <w:proofErr w:type="spellEnd"/>
+      <w:r>
+        <w:rPr>
+          <w:rFonts w:ascii="Times New Roman" w:hAnsi="Times New Roman" w:cs="Times New Roman"/>
+          <w:sz w:val="24"/>
+          <w:szCs w:val="24"/>
+        </w:rPr>
+        <w:t xml:space="preserve"> </w:t>
+      </w:r>
+      <w:proofErr w:type="spellStart"/>
+      <w:r>
+        <w:rPr>
+          <w:rFonts w:ascii="Times New Roman" w:hAnsi="Times New Roman" w:cs="Times New Roman"/>
+          <w:sz w:val="24"/>
+          <w:szCs w:val="24"/>
+        </w:rPr>
+        <w:t>untuk</w:t>
+      </w:r>
+      <w:proofErr w:type="spellEnd"/>
+      <w:r>
+        <w:rPr>
+          <w:rFonts w:ascii="Times New Roman" w:hAnsi="Times New Roman" w:cs="Times New Roman"/>
+          <w:sz w:val="24"/>
+          <w:szCs w:val="24"/>
+        </w:rPr>
+        <w:t xml:space="preserve"> </w:t>
+      </w:r>
+      <w:proofErr w:type="spellStart"/>
+      <w:r>
+        <w:rPr>
+          <w:rFonts w:ascii="Times New Roman" w:hAnsi="Times New Roman" w:cs="Times New Roman"/>
+          <w:sz w:val="24"/>
+          <w:szCs w:val="24"/>
+        </w:rPr>
+        <w:t>menolong</w:t>
+      </w:r>
+      <w:proofErr w:type="spellEnd"/>
+      <w:r>
+        <w:rPr>
+          <w:rFonts w:ascii="Times New Roman" w:hAnsi="Times New Roman" w:cs="Times New Roman"/>
+          <w:sz w:val="24"/>
+          <w:szCs w:val="24"/>
+        </w:rPr>
+        <w:t xml:space="preserve"> </w:t>
+      </w:r>
+      <w:proofErr w:type="spellStart"/>
+      <w:r>
+        <w:rPr>
+          <w:rFonts w:ascii="Times New Roman" w:hAnsi="Times New Roman" w:cs="Times New Roman"/>
+          <w:sz w:val="24"/>
+          <w:szCs w:val="24"/>
+        </w:rPr>
+        <w:t>atau</w:t>
+      </w:r>
+      <w:proofErr w:type="spellEnd"/>
+      <w:r>
+        <w:rPr>
+          <w:rFonts w:ascii="Times New Roman" w:hAnsi="Times New Roman" w:cs="Times New Roman"/>
+          <w:sz w:val="24"/>
+          <w:szCs w:val="24"/>
+        </w:rPr>
+        <w:t xml:space="preserve"> </w:t>
+      </w:r>
+      <w:proofErr w:type="spellStart"/>
+      <w:r>
+        <w:rPr>
+          <w:rFonts w:ascii="Times New Roman" w:hAnsi="Times New Roman" w:cs="Times New Roman"/>
+          <w:sz w:val="24"/>
+          <w:szCs w:val="24"/>
+        </w:rPr>
+        <w:t>membantu</w:t>
+      </w:r>
+      <w:proofErr w:type="spellEnd"/>
+      <w:r>
+        <w:rPr>
+          <w:rFonts w:ascii="Times New Roman" w:hAnsi="Times New Roman" w:cs="Times New Roman"/>
+          <w:sz w:val="24"/>
+          <w:szCs w:val="24"/>
+        </w:rPr>
+        <w:t xml:space="preserve"> </w:t>
+      </w:r>
+      <w:proofErr w:type="spellStart"/>
+      <w:r>
+        <w:rPr>
+          <w:rFonts w:ascii="Times New Roman" w:hAnsi="Times New Roman" w:cs="Times New Roman"/>
+          <w:sz w:val="24"/>
+          <w:szCs w:val="24"/>
+        </w:rPr>
+        <w:t>mengatasi</w:t>
+      </w:r>
+      <w:proofErr w:type="spellEnd"/>
+      <w:r>
+        <w:rPr>
+          <w:rFonts w:ascii="Times New Roman" w:hAnsi="Times New Roman" w:cs="Times New Roman"/>
+          <w:sz w:val="24"/>
+          <w:szCs w:val="24"/>
+        </w:rPr>
+        <w:t xml:space="preserve"> </w:t>
+      </w:r>
+      <w:proofErr w:type="spellStart"/>
+      <w:r>
+        <w:rPr>
+          <w:rFonts w:ascii="Times New Roman" w:hAnsi="Times New Roman" w:cs="Times New Roman"/>
+          <w:sz w:val="24"/>
+          <w:szCs w:val="24"/>
+        </w:rPr>
+        <w:t>ke</w:t>
+      </w:r>
+      <w:proofErr w:type="spellEnd"/>
+      <w:r>
+        <w:rPr>
+          <w:rFonts w:ascii="Times New Roman" w:hAnsi="Times New Roman" w:cs="Times New Roman"/>
+          <w:sz w:val="24"/>
+          <w:szCs w:val="24"/>
+        </w:rPr>
+        <w:t xml:space="preserve"> </w:t>
+      </w:r>
+      <w:proofErr w:type="spellStart"/>
+      <w:r>
+        <w:rPr>
+          <w:rFonts w:ascii="Times New Roman" w:hAnsi="Times New Roman" w:cs="Times New Roman"/>
+          <w:sz w:val="24"/>
+          <w:szCs w:val="24"/>
+        </w:rPr>
+        <w:t>dalam</w:t>
+      </w:r>
+      <w:proofErr w:type="spellEnd"/>
+      <w:r>
+        <w:rPr>
+          <w:rFonts w:ascii="Times New Roman" w:hAnsi="Times New Roman" w:cs="Times New Roman"/>
+          <w:sz w:val="24"/>
+          <w:szCs w:val="24"/>
+        </w:rPr>
+        <w:t xml:space="preserve"> </w:t>
+      </w:r>
+      <w:proofErr w:type="spellStart"/>
+      <w:r>
+        <w:rPr>
+          <w:rFonts w:ascii="Times New Roman" w:hAnsi="Times New Roman" w:cs="Times New Roman"/>
+          <w:sz w:val="24"/>
+          <w:szCs w:val="24"/>
+        </w:rPr>
+        <w:t>suatu</w:t>
+      </w:r>
+      <w:proofErr w:type="spellEnd"/>
+      <w:r>
+        <w:rPr>
+          <w:rFonts w:ascii="Times New Roman" w:hAnsi="Times New Roman" w:cs="Times New Roman"/>
+          <w:sz w:val="24"/>
+          <w:szCs w:val="24"/>
+        </w:rPr>
+        <w:t xml:space="preserve"> </w:t>
+      </w:r>
+      <w:proofErr w:type="spellStart"/>
+      <w:r>
+        <w:rPr>
+          <w:rFonts w:ascii="Times New Roman" w:hAnsi="Times New Roman" w:cs="Times New Roman"/>
+          <w:sz w:val="24"/>
+          <w:szCs w:val="24"/>
+        </w:rPr>
+        <w:t>masalah</w:t>
+      </w:r>
+      <w:proofErr w:type="spellEnd"/>
+      <w:r>
+        <w:rPr>
+          <w:rFonts w:ascii="Times New Roman" w:hAnsi="Times New Roman" w:cs="Times New Roman"/>
+          <w:sz w:val="24"/>
+          <w:szCs w:val="24"/>
+        </w:rPr>
+        <w:t xml:space="preserve"> yang </w:t>
+      </w:r>
+      <w:proofErr w:type="spellStart"/>
+      <w:r>
+        <w:rPr>
+          <w:rFonts w:ascii="Times New Roman" w:hAnsi="Times New Roman" w:cs="Times New Roman"/>
+          <w:sz w:val="24"/>
+          <w:szCs w:val="24"/>
+        </w:rPr>
+        <w:t>ada</w:t>
+      </w:r>
+      <w:proofErr w:type="spellEnd"/>
+      <w:r>
+        <w:rPr>
+          <w:rFonts w:ascii="Times New Roman" w:hAnsi="Times New Roman" w:cs="Times New Roman"/>
+          <w:sz w:val="24"/>
+          <w:szCs w:val="24"/>
+        </w:rPr>
+        <w:t xml:space="preserve">. </w:t>
+      </w:r>
+      <w:r>
+        <w:rPr>
+          <w:rFonts w:ascii="Times New Roman" w:hAnsi="Times New Roman" w:cs="Times New Roman"/>
+          <w:sz w:val="24"/>
+          <w:szCs w:val="24"/>
+        </w:rPr>
+        <w:t xml:space="preserve">Dan juga </w:t>
+      </w:r>
+      <w:proofErr w:type="spellStart"/>
+      <w:r>
+        <w:rPr>
+          <w:rFonts w:ascii="Times New Roman" w:hAnsi="Times New Roman" w:cs="Times New Roman"/>
+          <w:sz w:val="24"/>
+          <w:szCs w:val="24"/>
+        </w:rPr>
+        <w:t>sebagai</w:t>
+      </w:r>
+      <w:proofErr w:type="spellEnd"/>
+      <w:r>
+        <w:rPr>
+          <w:rFonts w:ascii="Times New Roman" w:hAnsi="Times New Roman" w:cs="Times New Roman"/>
+          <w:sz w:val="24"/>
+          <w:szCs w:val="24"/>
+        </w:rPr>
+        <w:t xml:space="preserve"> </w:t>
+      </w:r>
+      <w:proofErr w:type="spellStart"/>
+      <w:r>
+        <w:rPr>
+          <w:rFonts w:ascii="Times New Roman" w:hAnsi="Times New Roman" w:cs="Times New Roman"/>
+          <w:sz w:val="24"/>
+          <w:szCs w:val="24"/>
+        </w:rPr>
+        <w:t>syarat</w:t>
+      </w:r>
+      <w:proofErr w:type="spellEnd"/>
+      <w:r>
+        <w:rPr>
+          <w:rFonts w:ascii="Times New Roman" w:hAnsi="Times New Roman" w:cs="Times New Roman"/>
+          <w:sz w:val="24"/>
+          <w:szCs w:val="24"/>
+        </w:rPr>
+        <w:t xml:space="preserve"> </w:t>
+      </w:r>
+      <w:proofErr w:type="spellStart"/>
+      <w:r>
+        <w:rPr>
+          <w:rFonts w:ascii="Times New Roman" w:hAnsi="Times New Roman" w:cs="Times New Roman"/>
+          <w:sz w:val="24"/>
+          <w:szCs w:val="24"/>
+        </w:rPr>
+        <w:t>kelulusan</w:t>
+      </w:r>
+      <w:proofErr w:type="spellEnd"/>
+      <w:r>
+        <w:rPr>
+          <w:rFonts w:ascii="Times New Roman" w:hAnsi="Times New Roman" w:cs="Times New Roman"/>
+          <w:sz w:val="24"/>
+          <w:szCs w:val="24"/>
+        </w:rPr>
+        <w:t xml:space="preserve"> </w:t>
+      </w:r>
+      <w:proofErr w:type="spellStart"/>
+      <w:r>
+        <w:rPr>
+          <w:rFonts w:ascii="Times New Roman" w:hAnsi="Times New Roman" w:cs="Times New Roman"/>
+          <w:sz w:val="24"/>
+          <w:szCs w:val="24"/>
+        </w:rPr>
+        <w:t>dalam</w:t>
+      </w:r>
+      <w:proofErr w:type="spellEnd"/>
+      <w:r>
+        <w:rPr>
+          <w:rFonts w:ascii="Times New Roman" w:hAnsi="Times New Roman" w:cs="Times New Roman"/>
+          <w:sz w:val="24"/>
+          <w:szCs w:val="24"/>
+        </w:rPr>
+        <w:t xml:space="preserve"> </w:t>
+      </w:r>
+      <w:proofErr w:type="spellStart"/>
+      <w:r>
+        <w:rPr>
+          <w:rFonts w:ascii="Times New Roman" w:hAnsi="Times New Roman" w:cs="Times New Roman"/>
+          <w:sz w:val="24"/>
+          <w:szCs w:val="24"/>
+        </w:rPr>
+        <w:t>menempuh</w:t>
+      </w:r>
+      <w:proofErr w:type="spellEnd"/>
+      <w:r>
+        <w:rPr>
+          <w:rFonts w:ascii="Times New Roman" w:hAnsi="Times New Roman" w:cs="Times New Roman"/>
+          <w:sz w:val="24"/>
+          <w:szCs w:val="24"/>
+        </w:rPr>
+        <w:t xml:space="preserve"> Pendidikan Strata 1.</w:t>
       </w:r>
     </w:p>
     <w:sectPr>

</xml_diff>

<commit_message>
Menambah Daftar isi & Revisi Aku dewe
</commit_message>
<xml_diff>
--- a/Bismillah Sempro/BAB I.docx
+++ b/Bismillah Sempro/BAB I.docx
@@ -175,6 +175,32 @@
           <w:szCs w:val="24"/>
         </w:rPr>
         <w:t>1982</w:t>
+      </w:r>
+      <w:r>
+        <w:rPr>
+          <w:rFonts w:ascii="Times New Roman" w:hAnsi="Times New Roman" w:cs="Times New Roman"/>
+          <w:sz w:val="24"/>
+          <w:szCs w:val="24"/>
+        </w:rPr>
+        <w:t xml:space="preserve"> yang </w:t>
+      </w:r>
+      <w:proofErr w:type="spellStart"/>
+      <w:r>
+        <w:rPr>
+          <w:rFonts w:ascii="Times New Roman" w:hAnsi="Times New Roman" w:cs="Times New Roman"/>
+          <w:sz w:val="24"/>
+          <w:szCs w:val="24"/>
+        </w:rPr>
+        <w:t>diacu</w:t>
+      </w:r>
+      <w:proofErr w:type="spellEnd"/>
+      <w:r>
+        <w:rPr>
+          <w:rFonts w:ascii="Times New Roman" w:hAnsi="Times New Roman" w:cs="Times New Roman"/>
+          <w:sz w:val="24"/>
+          <w:szCs w:val="24"/>
+        </w:rPr>
+        <w:t xml:space="preserve"> oleh Setyawan,2018</w:t>
       </w:r>
       <w:r>
         <w:rPr>

</xml_diff>